<commit_message>
Minor changes in the proposal and final documents
</commit_message>
<xml_diff>
--- a/Final Paper.docx
+++ b/Final Paper.docx
@@ -1,6 +1,6 @@
 
 <file path=word/document.xml><?xml version="1.0" encoding="utf-8"?>
-<w:document xmlns:wpc="http://schemas.microsoft.com/office/word/2010/wordprocessingCanvas" xmlns:cx="http://schemas.microsoft.com/office/drawing/2014/chartex" xmlns:cx1="http://schemas.microsoft.com/office/drawing/2015/9/8/chartex" xmlns:mc="http://schemas.openxmlformats.org/markup-compatibility/2006" xmlns:o="urn:schemas-microsoft-com:office:office" xmlns:r="http://schemas.openxmlformats.org/officeDocument/2006/relationships" xmlns:m="http://schemas.openxmlformats.org/officeDocument/2006/math" xmlns:v="urn:schemas-microsoft-com:vml" xmlns:wp14="http://schemas.microsoft.com/office/word/2010/wordprocessingDrawing" xmlns:wp="http://schemas.openxmlformats.org/drawingml/2006/wordprocessingDrawing" xmlns:w10="urn:schemas-microsoft-com:office:word" xmlns:w="http://schemas.openxmlformats.org/wordprocessingml/2006/main" xmlns:w14="http://schemas.microsoft.com/office/word/2010/wordml" xmlns:w15="http://schemas.microsoft.com/office/word/2012/wordml" xmlns:w16se="http://schemas.microsoft.com/office/word/2015/wordml/symex" xmlns:wpg="http://schemas.microsoft.com/office/word/2010/wordprocessingGroup" xmlns:wpi="http://schemas.microsoft.com/office/word/2010/wordprocessingInk" xmlns:wne="http://schemas.microsoft.com/office/word/2006/wordml" xmlns:wps="http://schemas.microsoft.com/office/word/2010/wordprocessingShape" mc:Ignorable="w14 w15 w16se wp14">
+<w:document xmlns:wpc="http://schemas.microsoft.com/office/word/2010/wordprocessingCanvas" xmlns:cx="http://schemas.microsoft.com/office/drawing/2014/chartex" xmlns:cx1="http://schemas.microsoft.com/office/drawing/2015/9/8/chartex" xmlns:cx2="http://schemas.microsoft.com/office/drawing/2015/10/21/chartex" xmlns:cx3="http://schemas.microsoft.com/office/drawing/2016/5/9/chartex" xmlns:cx4="http://schemas.microsoft.com/office/drawing/2016/5/10/chartex" xmlns:cx5="http://schemas.microsoft.com/office/drawing/2016/5/11/chartex" xmlns:cx6="http://schemas.microsoft.com/office/drawing/2016/5/12/chartex" xmlns:cx7="http://schemas.microsoft.com/office/drawing/2016/5/13/chartex" xmlns:cx8="http://schemas.microsoft.com/office/drawing/2016/5/14/chartex" xmlns:mc="http://schemas.openxmlformats.org/markup-compatibility/2006" xmlns:aink="http://schemas.microsoft.com/office/drawing/2016/ink" xmlns:am3d="http://schemas.microsoft.com/office/drawing/2017/model3d" xmlns:o="urn:schemas-microsoft-com:office:office" xmlns:r="http://schemas.openxmlformats.org/officeDocument/2006/relationships" xmlns:m="http://schemas.openxmlformats.org/officeDocument/2006/math" xmlns:v="urn:schemas-microsoft-com:vml" xmlns:wp14="http://schemas.microsoft.com/office/word/2010/wordprocessingDrawing" xmlns:wp="http://schemas.openxmlformats.org/drawingml/2006/wordprocessingDrawing" xmlns:w10="urn:schemas-microsoft-com:office:word" xmlns:w="http://schemas.openxmlformats.org/wordprocessingml/2006/main" xmlns:w14="http://schemas.microsoft.com/office/word/2010/wordml" xmlns:w15="http://schemas.microsoft.com/office/word/2012/wordml" xmlns:w16cid="http://schemas.microsoft.com/office/word/2016/wordml/cid" xmlns:w16se="http://schemas.microsoft.com/office/word/2015/wordml/symex" xmlns:wpg="http://schemas.microsoft.com/office/word/2010/wordprocessingGroup" xmlns:wpi="http://schemas.microsoft.com/office/word/2010/wordprocessingInk" xmlns:wne="http://schemas.microsoft.com/office/word/2006/wordml" xmlns:wps="http://schemas.microsoft.com/office/word/2010/wordprocessingShape" mc:Ignorable="w14 w15 w16se w16cid wp14">
   <w:body>
     <w:p>
       <w:pPr>
@@ -54,7 +54,37 @@
     </w:p>
     <w:p>
       <w:r>
-        <w:t>We pulled from two main sources for all of the data, the Federal Reserve Bank of St. Louis (FRED) and Macrotrends (website).  FRED has lots of valuable datasets for various economic and demographic statistics.  We used Macrotrends to get the oil price history table.</w:t>
+        <w:t>We pulled</w:t>
+      </w:r>
+      <w:r>
+        <w:t xml:space="preserve"> the data</w:t>
+      </w:r>
+      <w:r>
+        <w:t xml:space="preserve"> from two main sources, the Federal Reserve Bank of St. Louis (FRED) and Macrotrends (website).  FRED has </w:t>
+      </w:r>
+      <w:r>
+        <w:t>numerous</w:t>
+      </w:r>
+      <w:r>
+        <w:t xml:space="preserve"> valuable datasets</w:t>
+      </w:r>
+      <w:r>
+        <w:t xml:space="preserve"> consisting of</w:t>
+      </w:r>
+      <w:r>
+        <w:t xml:space="preserve"> various economic and demographic statistics.  Macrotrends </w:t>
+      </w:r>
+      <w:r>
+        <w:t>provides</w:t>
+      </w:r>
+      <w:r>
+        <w:t xml:space="preserve"> </w:t>
+      </w:r>
+      <w:r>
+        <w:t xml:space="preserve">WTI </w:t>
+      </w:r>
+      <w:r>
+        <w:t>oil price history.</w:t>
       </w:r>
     </w:p>
     <w:p>
@@ -81,15 +111,7 @@
         <w:t xml:space="preserve"> are included in the project, in the raw data folder.  </w:t>
       </w:r>
       <w:r>
-        <w:t xml:space="preserve">The </w:t>
-      </w:r>
-      <w:proofErr w:type="spellStart"/>
-      <w:r>
-        <w:t>Macrotrends</w:t>
-      </w:r>
-      <w:proofErr w:type="spellEnd"/>
-      <w:r>
-        <w:t xml:space="preserve"> data </w:t>
+        <w:t xml:space="preserve">The Macrotrends data </w:t>
       </w:r>
       <w:r>
         <w:t>(</w:t>
@@ -124,7 +146,28 @@
     </w:p>
     <w:p>
       <w:r>
-        <w:t>The data transformation include aggregation (to 1 row per year), converting some #’s from thousands to millions (population) and renaming columns/indexes.</w:t>
+        <w:t>The data transformation include</w:t>
+      </w:r>
+      <w:r>
+        <w:t xml:space="preserve">s averaging monthly and quarterly values </w:t>
+      </w:r>
+      <w:r>
+        <w:t>per year to derive an annual value of the statistics</w:t>
+      </w:r>
+      <w:r>
+        <w:t xml:space="preserve">, converting </w:t>
+      </w:r>
+      <w:r>
+        <w:t xml:space="preserve">all numbers into the true value as some datasets, </w:t>
+      </w:r>
+      <w:r>
+        <w:t>population</w:t>
+      </w:r>
+      <w:r>
+        <w:t>, reported the data as per thousand</w:t>
+      </w:r>
+      <w:r>
+        <w:t xml:space="preserve"> and renaming columns/indexes.</w:t>
       </w:r>
     </w:p>
     <w:p>
@@ -174,7 +217,27 @@
     </w:p>
     <w:p>
       <w:r>
-        <w:t>Our Flask program, app.py, can be used to pull a combined dataset (all five tables), or each table separately.  The six calls can be accessed from the local host address on any browser.  The index.html site lists out the addresses for the calls.</w:t>
+        <w:t xml:space="preserve">Our Flask program, app.py, </w:t>
+      </w:r>
+      <w:r>
+        <w:t>provides</w:t>
+      </w:r>
+      <w:r>
+        <w:t xml:space="preserve"> a combined dataset (all five tables), or each table separately.  The six calls can be accessed from the local host address on any browser.  The index.html site lists out the addresses for the calls</w:t>
+      </w:r>
+      <w:r>
+        <w:t xml:space="preserve"> for the </w:t>
+      </w:r>
+      <w:proofErr w:type="spellStart"/>
+      <w:r>
+        <w:t>api</w:t>
+      </w:r>
+      <w:proofErr w:type="spellEnd"/>
+      <w:r>
+        <w:t xml:space="preserve"> calls</w:t>
+      </w:r>
+      <w:r>
+        <w:t>.</w:t>
       </w:r>
       <w:r>
         <w:t xml:space="preserve">  </w:t>
@@ -262,6 +325,28 @@
         <w:t>Has the impact of oil price on employment levels or population decreased/increased over time? Has Houston become more reliant on oil or less since 2000?</w:t>
       </w:r>
     </w:p>
+    <w:p>
+      <w:pPr>
+        <w:pStyle w:val="Heading1"/>
+      </w:pPr>
+      <w:r>
+        <w:t>Normalization of Datasets</w:t>
+      </w:r>
+    </w:p>
+    <w:p>
+      <w:r>
+        <w:t xml:space="preserve">The population and employment datasets could be normalized by dividing them by a thousand as they were initially reported.  We however elected not to do so as the datasets were small and </w:t>
+      </w:r>
+      <w:r>
+        <w:t>doing so would require more documentation concerning the datasets available via the api.</w:t>
+      </w:r>
+      <w:bookmarkStart w:id="0" w:name="_GoBack"/>
+      <w:bookmarkEnd w:id="0"/>
+      <w:r>
+        <w:t xml:space="preserve"> </w:t>
+      </w:r>
+    </w:p>
+    <w:p/>
     <w:p/>
     <w:p/>
     <w:p/>
@@ -271,7 +356,6 @@
         <w:rPr>
           <w:rStyle w:val="Heading1Char"/>
         </w:rPr>
-        <w:lastRenderedPageBreak/>
         <w:t>Schema</w:t>
       </w:r>
     </w:p>
@@ -340,8 +424,6 @@
       <w:r>
         <w:br w:type="page"/>
       </w:r>
-      <w:bookmarkStart w:id="0" w:name="_GoBack"/>
-      <w:bookmarkEnd w:id="0"/>
     </w:p>
     <w:p>
       <w:pPr>
@@ -580,18 +662,8 @@
                 <w:color w:val="24292E"/>
                 <w:sz w:val="20"/>
               </w:rPr>
-              <w:t xml:space="preserve">Open </w:t>
-            </w:r>
-            <w:proofErr w:type="spellStart"/>
-            <w:r>
-              <w:rPr>
-                <w:rFonts w:ascii="Segoe UI" w:hAnsi="Segoe UI" w:cs="Segoe UI"/>
-                <w:color w:val="24292E"/>
-                <w:sz w:val="20"/>
-              </w:rPr>
-              <w:t>Postgres</w:t>
-            </w:r>
-            <w:proofErr w:type="spellEnd"/>
+              <w:t>Open Postgres</w:t>
+            </w:r>
           </w:p>
         </w:tc>
         <w:tc>
@@ -1512,25 +1584,7 @@
                 <w:color w:val="24292E"/>
                 <w:sz w:val="20"/>
               </w:rPr>
-              <w:t xml:space="preserve">This notebook uses the </w:t>
-            </w:r>
-            <w:proofErr w:type="gramStart"/>
-            <w:r>
-              <w:rPr>
-                <w:rFonts w:ascii="Segoe UI" w:hAnsi="Segoe UI" w:cs="Segoe UI"/>
-                <w:color w:val="24292E"/>
-                <w:sz w:val="20"/>
-              </w:rPr>
-              <w:t>pandas</w:t>
-            </w:r>
-            <w:proofErr w:type="gramEnd"/>
-            <w:r>
-              <w:rPr>
-                <w:rFonts w:ascii="Segoe UI" w:hAnsi="Segoe UI" w:cs="Segoe UI"/>
-                <w:color w:val="24292E"/>
-                <w:sz w:val="20"/>
-              </w:rPr>
-              <w:t xml:space="preserve"> </w:t>
+              <w:t xml:space="preserve">This notebook uses the pandas </w:t>
             </w:r>
             <w:proofErr w:type="spellStart"/>
             <w:r>
@@ -1830,7 +1884,7 @@
 </file>
 
 <file path=word/numbering.xml><?xml version="1.0" encoding="utf-8"?>
-<w:numbering xmlns:wpc="http://schemas.microsoft.com/office/word/2010/wordprocessingCanvas" xmlns:cx="http://schemas.microsoft.com/office/drawing/2014/chartex" xmlns:cx1="http://schemas.microsoft.com/office/drawing/2015/9/8/chartex" xmlns:mc="http://schemas.openxmlformats.org/markup-compatibility/2006" xmlns:o="urn:schemas-microsoft-com:office:office" xmlns:r="http://schemas.openxmlformats.org/officeDocument/2006/relationships" xmlns:m="http://schemas.openxmlformats.org/officeDocument/2006/math" xmlns:v="urn:schemas-microsoft-com:vml" xmlns:wp14="http://schemas.microsoft.com/office/word/2010/wordprocessingDrawing" xmlns:wp="http://schemas.openxmlformats.org/drawingml/2006/wordprocessingDrawing" xmlns:w10="urn:schemas-microsoft-com:office:word" xmlns:w="http://schemas.openxmlformats.org/wordprocessingml/2006/main" xmlns:w14="http://schemas.microsoft.com/office/word/2010/wordml" xmlns:w15="http://schemas.microsoft.com/office/word/2012/wordml" xmlns:w16se="http://schemas.microsoft.com/office/word/2015/wordml/symex" xmlns:wpg="http://schemas.microsoft.com/office/word/2010/wordprocessingGroup" xmlns:wpi="http://schemas.microsoft.com/office/word/2010/wordprocessingInk" xmlns:wne="http://schemas.microsoft.com/office/word/2006/wordml" xmlns:wps="http://schemas.microsoft.com/office/word/2010/wordprocessingShape" mc:Ignorable="w14 w15 w16se wp14">
+<w:numbering xmlns:wpc="http://schemas.microsoft.com/office/word/2010/wordprocessingCanvas" xmlns:cx="http://schemas.microsoft.com/office/drawing/2014/chartex" xmlns:cx1="http://schemas.microsoft.com/office/drawing/2015/9/8/chartex" xmlns:cx2="http://schemas.microsoft.com/office/drawing/2015/10/21/chartex" xmlns:cx3="http://schemas.microsoft.com/office/drawing/2016/5/9/chartex" xmlns:cx4="http://schemas.microsoft.com/office/drawing/2016/5/10/chartex" xmlns:cx5="http://schemas.microsoft.com/office/drawing/2016/5/11/chartex" xmlns:cx6="http://schemas.microsoft.com/office/drawing/2016/5/12/chartex" xmlns:cx7="http://schemas.microsoft.com/office/drawing/2016/5/13/chartex" xmlns:cx8="http://schemas.microsoft.com/office/drawing/2016/5/14/chartex" xmlns:mc="http://schemas.openxmlformats.org/markup-compatibility/2006" xmlns:aink="http://schemas.microsoft.com/office/drawing/2016/ink" xmlns:am3d="http://schemas.microsoft.com/office/drawing/2017/model3d" xmlns:o="urn:schemas-microsoft-com:office:office" xmlns:r="http://schemas.openxmlformats.org/officeDocument/2006/relationships" xmlns:m="http://schemas.openxmlformats.org/officeDocument/2006/math" xmlns:v="urn:schemas-microsoft-com:vml" xmlns:wp14="http://schemas.microsoft.com/office/word/2010/wordprocessingDrawing" xmlns:wp="http://schemas.openxmlformats.org/drawingml/2006/wordprocessingDrawing" xmlns:w10="urn:schemas-microsoft-com:office:word" xmlns:w="http://schemas.openxmlformats.org/wordprocessingml/2006/main" xmlns:w14="http://schemas.microsoft.com/office/word/2010/wordml" xmlns:w15="http://schemas.microsoft.com/office/word/2012/wordml" xmlns:w16cid="http://schemas.microsoft.com/office/word/2016/wordml/cid" xmlns:w16se="http://schemas.microsoft.com/office/word/2015/wordml/symex" xmlns:wpg="http://schemas.microsoft.com/office/word/2010/wordprocessingGroup" xmlns:wpi="http://schemas.microsoft.com/office/word/2010/wordprocessingInk" xmlns:wne="http://schemas.microsoft.com/office/word/2006/wordml" xmlns:wps="http://schemas.microsoft.com/office/word/2010/wordprocessingShape" mc:Ignorable="w14 w15 w16se w16cid wp14">
   <w:abstractNum w:abstractNumId="0" w15:restartNumberingAfterBreak="0">
     <w:nsid w:val="485E06B6"/>
     <w:multiLevelType w:val="hybridMultilevel"/>
@@ -1950,7 +2004,7 @@
 </file>
 
 <file path=word/styles.xml><?xml version="1.0" encoding="utf-8"?>
-<w:styles xmlns:mc="http://schemas.openxmlformats.org/markup-compatibility/2006" xmlns:r="http://schemas.openxmlformats.org/officeDocument/2006/relationships" xmlns:w="http://schemas.openxmlformats.org/wordprocessingml/2006/main" xmlns:w14="http://schemas.microsoft.com/office/word/2010/wordml" xmlns:w15="http://schemas.microsoft.com/office/word/2012/wordml" xmlns:w16se="http://schemas.microsoft.com/office/word/2015/wordml/symex" mc:Ignorable="w14 w15 w16se">
+<w:styles xmlns:mc="http://schemas.openxmlformats.org/markup-compatibility/2006" xmlns:r="http://schemas.openxmlformats.org/officeDocument/2006/relationships" xmlns:w="http://schemas.openxmlformats.org/wordprocessingml/2006/main" xmlns:w14="http://schemas.microsoft.com/office/word/2010/wordml" xmlns:w15="http://schemas.microsoft.com/office/word/2012/wordml" xmlns:w16cid="http://schemas.microsoft.com/office/word/2016/wordml/cid" xmlns:w16se="http://schemas.microsoft.com/office/word/2015/wordml/symex" mc:Ignorable="w14 w15 w16se w16cid">
   <w:docDefaults>
     <w:rPrDefault>
       <w:rPr>
@@ -1966,7 +2020,7 @@
       </w:pPr>
     </w:pPrDefault>
   </w:docDefaults>
-  <w:latentStyles w:defLockedState="0" w:defUIPriority="99" w:defSemiHidden="0" w:defUnhideWhenUsed="0" w:defQFormat="0" w:count="371">
+  <w:latentStyles w:defLockedState="0" w:defUIPriority="99" w:defSemiHidden="0" w:defUnhideWhenUsed="0" w:defQFormat="0" w:count="376">
     <w:lsdException w:name="Normal" w:uiPriority="0" w:qFormat="1"/>
     <w:lsdException w:name="heading 1" w:uiPriority="9" w:qFormat="1"/>
     <w:lsdException w:name="heading 2" w:semiHidden="1" w:uiPriority="9" w:unhideWhenUsed="1" w:qFormat="1"/>
@@ -2072,7 +2126,6 @@
     <w:lsdException w:name="HTML Sample" w:semiHidden="1" w:unhideWhenUsed="1"/>
     <w:lsdException w:name="HTML Typewriter" w:semiHidden="1" w:unhideWhenUsed="1"/>
     <w:lsdException w:name="HTML Variable" w:semiHidden="1" w:unhideWhenUsed="1"/>
-    <w:lsdException w:name="Normal Table" w:semiHidden="1" w:unhideWhenUsed="1"/>
     <w:lsdException w:name="annotation subject" w:semiHidden="1" w:unhideWhenUsed="1"/>
     <w:lsdException w:name="No List" w:semiHidden="1" w:unhideWhenUsed="1"/>
     <w:lsdException w:name="Outline List 1" w:semiHidden="1" w:unhideWhenUsed="1"/>
@@ -2115,11 +2168,8 @@
     <w:lsdException w:name="Table Contemporary" w:semiHidden="1" w:unhideWhenUsed="1"/>
     <w:lsdException w:name="Table Elegant" w:semiHidden="1" w:unhideWhenUsed="1"/>
     <w:lsdException w:name="Table Professional" w:semiHidden="1" w:unhideWhenUsed="1"/>
-    <w:lsdException w:name="Table Subtle 1" w:semiHidden="1" w:unhideWhenUsed="1"/>
     <w:lsdException w:name="Table Subtle 2" w:semiHidden="1" w:unhideWhenUsed="1"/>
     <w:lsdException w:name="Table Web 1" w:semiHidden="1" w:unhideWhenUsed="1"/>
-    <w:lsdException w:name="Table Web 2" w:semiHidden="1" w:unhideWhenUsed="1"/>
-    <w:lsdException w:name="Table Web 3" w:semiHidden="1" w:unhideWhenUsed="1"/>
     <w:lsdException w:name="Balloon Text" w:semiHidden="1" w:unhideWhenUsed="1"/>
     <w:lsdException w:name="Table Grid" w:uiPriority="39"/>
     <w:lsdException w:name="Table Theme" w:semiHidden="1" w:unhideWhenUsed="1"/>
@@ -2338,6 +2388,11 @@
     <w:lsdException w:name="List Table 5 Dark Accent 6" w:uiPriority="50"/>
     <w:lsdException w:name="List Table 6 Colorful Accent 6" w:uiPriority="51"/>
     <w:lsdException w:name="List Table 7 Colorful Accent 6" w:uiPriority="52"/>
+    <w:lsdException w:name="Mention" w:semiHidden="1" w:unhideWhenUsed="1"/>
+    <w:lsdException w:name="Smart Hyperlink" w:semiHidden="1" w:unhideWhenUsed="1"/>
+    <w:lsdException w:name="Hashtag" w:semiHidden="1" w:unhideWhenUsed="1"/>
+    <w:lsdException w:name="Unresolved Mention" w:semiHidden="1" w:unhideWhenUsed="1"/>
+    <w:lsdException w:name="Smart Link" w:semiHidden="1" w:unhideWhenUsed="1"/>
   </w:latentStyles>
   <w:style w:type="paragraph" w:default="1" w:styleId="Normal">
     <w:name w:val="Normal"/>

</xml_diff>